<commit_message>
Comment about using mouse for resizing
</commit_message>
<xml_diff>
--- a/doc/SmartScan-adm.docx
+++ b/doc/SmartScan-adm.docx
@@ -3181,9 +3181,9 @@
           <w:noProof/>
         </w:rPr>
         <w:drawing>
-          <wp:inline distT="0" distB="0" distL="0" distR="0" wp14:anchorId="1FB4E214" wp14:editId="68390EDA">
-            <wp:extent cx="3374752" cy="3328416"/>
-            <wp:effectExtent l="0" t="0" r="0" b="5715"/>
+          <wp:inline distT="0" distB="0" distL="0" distR="0" wp14:anchorId="1FB4E214" wp14:editId="5947736B">
+            <wp:extent cx="2974769" cy="2933925"/>
+            <wp:effectExtent l="0" t="0" r="0" b="0"/>
             <wp:docPr id="10" name="Рисунок 10"/>
             <wp:cNvGraphicFramePr>
               <a:graphicFrameLocks xmlns:a="http://schemas.openxmlformats.org/drawingml/2006/main" noChangeAspect="1"/>
@@ -3204,7 +3204,7 @@
                   <pic:spPr>
                     <a:xfrm>
                       <a:off x="0" y="0"/>
-                      <a:ext cx="3434169" cy="3387017"/>
+                      <a:ext cx="3038662" cy="2996941"/>
                     </a:xfrm>
                     <a:prstGeom prst="rect">
                       <a:avLst/>
@@ -3357,46 +3357,46 @@
         <w:jc w:val="center"/>
       </w:pPr>
       <w:r>
+        <w:t xml:space="preserve">Рисунок </w:t>
+      </w:r>
+      <w:r>
+        <w:fldChar w:fldCharType="begin"/>
+      </w:r>
+      <w:r>
+        <w:instrText xml:space="preserve"> SEQ Рисунок \* ARABIC </w:instrText>
+      </w:r>
+      <w:r>
+        <w:fldChar w:fldCharType="separate"/>
+      </w:r>
+      <w:r>
+        <w:rPr>
+          <w:noProof/>
+        </w:rPr>
+        <w:t>4</w:t>
+      </w:r>
+      <w:r>
+        <w:fldChar w:fldCharType="end"/>
+      </w:r>
+      <w:r>
+        <w:t>.</w:t>
+      </w:r>
+      <w:r>
+        <w:t xml:space="preserve"> Отображение</w:t>
+      </w:r>
+      <w:r>
+        <w:t xml:space="preserve"> успешного подключения</w:t>
+      </w:r>
+      <w:r>
+        <w:t>.</w:t>
+      </w:r>
+    </w:p>
+    <w:p>
+      <w:pPr>
+        <w:pStyle w:val="Heading2"/>
+      </w:pPr>
+      <w:bookmarkStart w:id="4" w:name="_Toc192188645"/>
+      <w:r>
         <w:lastRenderedPageBreak/>
-        <w:t xml:space="preserve">Рисунок </w:t>
-      </w:r>
-      <w:r>
-        <w:fldChar w:fldCharType="begin"/>
-      </w:r>
-      <w:r>
-        <w:instrText xml:space="preserve"> SEQ Рисунок \* ARABIC </w:instrText>
-      </w:r>
-      <w:r>
-        <w:fldChar w:fldCharType="separate"/>
-      </w:r>
-      <w:r>
-        <w:rPr>
-          <w:noProof/>
-        </w:rPr>
-        <w:t>4</w:t>
-      </w:r>
-      <w:r>
-        <w:fldChar w:fldCharType="end"/>
-      </w:r>
-      <w:r>
-        <w:t>.</w:t>
-      </w:r>
-      <w:r>
-        <w:t xml:space="preserve"> Отображение</w:t>
-      </w:r>
-      <w:r>
-        <w:t xml:space="preserve"> успешного подключения</w:t>
-      </w:r>
-      <w:r>
-        <w:t>.</w:t>
-      </w:r>
-    </w:p>
-    <w:p>
-      <w:pPr>
-        <w:pStyle w:val="Heading2"/>
-      </w:pPr>
-      <w:bookmarkStart w:id="4" w:name="_Toc192188645"/>
-      <w:r>
         <w:t>Команды</w:t>
       </w:r>
       <w:bookmarkEnd w:id="4"/>
@@ -3604,8 +3604,35 @@
     </w:p>
     <w:p>
       <w:r>
+        <w:t xml:space="preserve">При нажатии на кнопку </w:t>
+      </w:r>
+      <w:r>
+        <w:t>“</w:t>
+      </w:r>
+      <w:r>
+        <w:t>Выполнить</w:t>
+      </w:r>
+      <w:r>
+        <w:t xml:space="preserve">” </w:t>
+      </w:r>
+      <w:r>
+        <w:t xml:space="preserve">команда запускается на исполнение, а результаты </w:t>
+      </w:r>
+      <w:r>
+        <w:t>выполнения</w:t>
+      </w:r>
+      <w:r>
+        <w:t xml:space="preserve"> команды затем попадают в область вывода в нижней части экрана.</w:t>
+      </w:r>
+    </w:p>
+    <w:p>
+      <w:r>
+        <w:lastRenderedPageBreak/>
         <w:t>Ниже приведен перечень команд с пояснениями</w:t>
       </w:r>
+      <w:r>
+        <w:t>.</w:t>
+      </w:r>
     </w:p>
     <w:p>
       <w:pPr>
@@ -3613,7 +3640,6 @@
       </w:pPr>
       <w:bookmarkStart w:id="5" w:name="_Toc192188646"/>
       <w:r>
-        <w:lastRenderedPageBreak/>
         <w:t>Время работы</w:t>
       </w:r>
       <w:bookmarkEnd w:id="5"/>
@@ -3787,12 +3813,14 @@
       <w:r>
         <w:t xml:space="preserve">Команда копирует все доступные логи в директорию </w:t>
       </w:r>
+      <w:proofErr w:type="spellStart"/>
       <w:r>
         <w:rPr>
           <w:lang w:val="en-US"/>
         </w:rPr>
         <w:t>smartscan</w:t>
       </w:r>
+      <w:proofErr w:type="spellEnd"/>
       <w:r>
         <w:t xml:space="preserve"> </w:t>
       </w:r>
@@ -3890,24 +3918,28 @@
       <w:r>
         <w:t xml:space="preserve">Команда используется для настройки подключения к сети </w:t>
       </w:r>
+      <w:proofErr w:type="spellStart"/>
       <w:r>
         <w:rPr>
           <w:lang w:val="en-US"/>
         </w:rPr>
         <w:t>WiFi</w:t>
       </w:r>
+      <w:proofErr w:type="spellEnd"/>
       <w:r>
         <w:t xml:space="preserve"> </w:t>
       </w:r>
       <w:r>
         <w:t xml:space="preserve">при наличии внешнего </w:t>
       </w:r>
+      <w:proofErr w:type="spellStart"/>
       <w:r>
         <w:rPr>
           <w:lang w:val="en-US"/>
         </w:rPr>
         <w:t>WiFi</w:t>
       </w:r>
+      <w:proofErr w:type="spellEnd"/>
       <w:r>
         <w:t xml:space="preserve"> </w:t>
       </w:r>
@@ -3926,12 +3958,14 @@
       <w:r>
         <w:t xml:space="preserve">порт головного модуля. Для подключения к сети необходимо указать имя сети в первом параметре и код доступа к ней во втором. Если оставить оба параметра пустыми, то устройство отключится от </w:t>
       </w:r>
+      <w:proofErr w:type="spellStart"/>
       <w:r>
         <w:rPr>
           <w:lang w:val="en-US"/>
         </w:rPr>
         <w:t>WiFi</w:t>
       </w:r>
+      <w:proofErr w:type="spellEnd"/>
       <w:r>
         <w:t xml:space="preserve"> </w:t>
       </w:r>
@@ -4098,9 +4132,14 @@
       </w:pPr>
       <w:bookmarkStart w:id="18" w:name="_Toc192188659"/>
       <w:r>
-        <w:t>Запретить доступ по ssh</w:t>
+        <w:t xml:space="preserve">Запретить доступ по </w:t>
+      </w:r>
+      <w:proofErr w:type="spellStart"/>
+      <w:r>
+        <w:t>ssh</w:t>
       </w:r>
       <w:bookmarkEnd w:id="18"/>
+      <w:proofErr w:type="spellEnd"/>
     </w:p>
     <w:p>
       <w:r>
@@ -4134,9 +4173,14 @@
       </w:pPr>
       <w:bookmarkStart w:id="19" w:name="_Toc192188660"/>
       <w:r>
-        <w:t>Разрешить доступ по ssh</w:t>
+        <w:t xml:space="preserve">Разрешить доступ по </w:t>
+      </w:r>
+      <w:proofErr w:type="spellStart"/>
+      <w:r>
+        <w:t>ssh</w:t>
       </w:r>
       <w:bookmarkEnd w:id="19"/>
+      <w:proofErr w:type="spellEnd"/>
     </w:p>
     <w:p>
       <w:r>
@@ -4158,9 +4202,14 @@
       </w:pPr>
       <w:bookmarkStart w:id="20" w:name="_Toc192188661"/>
       <w:r>
-        <w:t>Задать пароль ssh</w:t>
+        <w:t xml:space="preserve">Задать пароль </w:t>
+      </w:r>
+      <w:proofErr w:type="spellStart"/>
+      <w:r>
+        <w:t>ssh</w:t>
       </w:r>
       <w:bookmarkEnd w:id="20"/>
+      <w:proofErr w:type="spellEnd"/>
     </w:p>
     <w:p>
       <w:r>
@@ -4217,30 +4266,52 @@
       <w:r>
         <w:t xml:space="preserve">Для изменения настроек необходимо ввести запрос и возможно дополнительный параметр. В ответ на запрос </w:t>
       </w:r>
-      <w:r>
-        <w:t xml:space="preserve">list-timezones </w:t>
+      <w:proofErr w:type="spellStart"/>
+      <w:r>
+        <w:t>list-timezones</w:t>
+      </w:r>
+      <w:proofErr w:type="spellEnd"/>
+      <w:r>
+        <w:t xml:space="preserve"> </w:t>
       </w:r>
       <w:r>
         <w:t xml:space="preserve">команда выводит список поддерживаемых часовых поясов. Отправив запрос </w:t>
       </w:r>
-      <w:r>
-        <w:t xml:space="preserve">set-timezone </w:t>
+      <w:proofErr w:type="spellStart"/>
+      <w:r>
+        <w:t>set-timezone</w:t>
+      </w:r>
+      <w:proofErr w:type="spellEnd"/>
+      <w:r>
+        <w:t xml:space="preserve"> </w:t>
       </w:r>
       <w:r>
         <w:t xml:space="preserve">с параметром </w:t>
       </w:r>
       <w:r>
-        <w:t>Asia/Omsk</w:t>
-      </w:r>
+        <w:t>Asia/</w:t>
+      </w:r>
+      <w:proofErr w:type="spellStart"/>
+      <w:proofErr w:type="gramStart"/>
+      <w:r>
+        <w:t>Omsk</w:t>
+      </w:r>
+      <w:proofErr w:type="spellEnd"/>
+      <w:proofErr w:type="gramEnd"/>
       <w:r>
         <w:t xml:space="preserve"> можно изменить часовой пояс на Омск, а запрос </w:t>
       </w:r>
+      <w:proofErr w:type="spellStart"/>
       <w:r>
         <w:t>set-</w:t>
       </w:r>
       <w:r>
         <w:lastRenderedPageBreak/>
-        <w:t xml:space="preserve">timezone </w:t>
+        <w:t>timezone</w:t>
+      </w:r>
+      <w:proofErr w:type="spellEnd"/>
+      <w:r>
+        <w:t xml:space="preserve"> </w:t>
       </w:r>
       <w:r>
         <w:t>с параметром</w:t>
@@ -4323,9 +4394,11 @@
       <w:r>
         <w:t xml:space="preserve">необходимо выполнить запрос </w:t>
       </w:r>
+      <w:proofErr w:type="spellStart"/>
       <w:r>
         <w:t>set-ntp</w:t>
       </w:r>
+      <w:proofErr w:type="spellEnd"/>
       <w:r>
         <w:t xml:space="preserve"> с параметром 0, параметр 1 включит </w:t>
       </w:r>
@@ -4383,6 +4456,9 @@
         <w:t>Использование клавиатуры</w:t>
       </w:r>
       <w:bookmarkEnd w:id="23"/>
+      <w:r>
+        <w:t xml:space="preserve"> и мыши</w:t>
+      </w:r>
     </w:p>
     <w:p>
       <w:r>
@@ -4429,6 +4505,17 @@
       </w:r>
     </w:p>
     <w:p>
+      <w:r>
+        <w:t>Если потянуть мышкой за правый нижний угол области вывода результатов, то можно изменить ее размер. Это позволяет использовать доступный размер окна</w:t>
+      </w:r>
+      <w:r>
+        <w:t xml:space="preserve"> программы</w:t>
+      </w:r>
+      <w:r>
+        <w:t xml:space="preserve"> более эффективно.</w:t>
+      </w:r>
+    </w:p>
+    <w:p>
       <w:pPr>
         <w:pStyle w:val="Heading2"/>
       </w:pPr>
@@ -4488,7 +4575,15 @@
         <w:t xml:space="preserve"> либо как минимум поменять пароль доступа с помощью команды </w:t>
       </w:r>
       <w:r>
-        <w:t>“Задать пароль ssh”</w:t>
+        <w:t xml:space="preserve">“Задать пароль </w:t>
+      </w:r>
+      <w:proofErr w:type="spellStart"/>
+      <w:r>
+        <w:t>ssh</w:t>
+      </w:r>
+      <w:proofErr w:type="spellEnd"/>
+      <w:r>
+        <w:t>”</w:t>
       </w:r>
       <w:r>
         <w:t>.</w:t>
@@ -4527,7 +4622,15 @@
     </w:p>
     <w:p>
       <w:r>
-        <w:t xml:space="preserve">Для оптимальной работы приложения на Windows рекомендуется использовать браузер Google Chrome. Этот браузер обеспечивает </w:t>
+        <w:t xml:space="preserve">Для оптимальной работы приложения на Windows рекомендуется использовать браузер Google </w:t>
+      </w:r>
+      <w:proofErr w:type="spellStart"/>
+      <w:r>
+        <w:t>Chrome</w:t>
+      </w:r>
+      <w:proofErr w:type="spellEnd"/>
+      <w:r>
+        <w:t xml:space="preserve">. Этот браузер обеспечивает </w:t>
       </w:r>
       <w:r>
         <w:t>наи</w:t>
@@ -4688,6 +4791,7 @@
           <w:noProof/>
           <w:lang w:val="en-US"/>
         </w:rPr>
+        <w:lastRenderedPageBreak/>
         <w:drawing>
           <wp:inline distT="0" distB="0" distL="0" distR="0" wp14:anchorId="0D0790F3" wp14:editId="1B08516E">
             <wp:extent cx="5410200" cy="1190706"/>
@@ -4797,7 +4901,6 @@
     </w:p>
     <w:p>
       <w:r>
-        <w:lastRenderedPageBreak/>
         <w:t>Для того, чтобы изменение вступило в силу необходимо перезапустить браузер.</w:t>
       </w:r>
     </w:p>
@@ -4866,13 +4969,37 @@
     </w:p>
     <w:p>
       <w:r>
-        <w:t>Для использования приложения на Android версии 11 и ниже</w:t>
+        <w:t xml:space="preserve">Для использования приложения на </w:t>
+      </w:r>
+      <w:proofErr w:type="spellStart"/>
+      <w:r>
+        <w:t>Android</w:t>
+      </w:r>
+      <w:proofErr w:type="spellEnd"/>
+      <w:r>
+        <w:t xml:space="preserve"> версии 11 и ниже</w:t>
       </w:r>
       <w:r>
         <w:t xml:space="preserve"> его</w:t>
       </w:r>
       <w:r>
-        <w:t xml:space="preserve"> необходимо запускать в браузере Google Chrome с включенным разрешением на использование геолокации. На Android 12 и </w:t>
+        <w:t xml:space="preserve"> необходимо запускать в браузере Google </w:t>
+      </w:r>
+      <w:proofErr w:type="spellStart"/>
+      <w:r>
+        <w:t>Chrome</w:t>
+      </w:r>
+      <w:proofErr w:type="spellEnd"/>
+      <w:r>
+        <w:t xml:space="preserve"> с включенным разрешением на использование геолокации. На </w:t>
+      </w:r>
+      <w:proofErr w:type="spellStart"/>
+      <w:r>
+        <w:t>Android</w:t>
+      </w:r>
+      <w:proofErr w:type="spellEnd"/>
+      <w:r>
+        <w:t xml:space="preserve"> 12 и </w:t>
       </w:r>
       <w:r>
         <w:t>выше нужно включить разрешение</w:t>
@@ -4999,13 +5126,37 @@
     </w:p>
     <w:p>
       <w:r>
-        <w:t>Для работы с приложением на устройствах iOS нельзя использовать стандартные браузеры, такие как Google Chrome и Safari, потому что они не под</w:t>
+        <w:t xml:space="preserve">Для работы с приложением на устройствах </w:t>
+      </w:r>
+      <w:proofErr w:type="spellStart"/>
+      <w:r>
+        <w:t>iOS</w:t>
+      </w:r>
+      <w:proofErr w:type="spellEnd"/>
+      <w:r>
+        <w:t xml:space="preserve"> нельзя использовать стандартные браузеры, такие как Google </w:t>
+      </w:r>
+      <w:proofErr w:type="spellStart"/>
+      <w:r>
+        <w:t>Chrome</w:t>
+      </w:r>
+      <w:proofErr w:type="spellEnd"/>
+      <w:r>
+        <w:t xml:space="preserve"> и Safari, потому что они не под</w:t>
       </w:r>
       <w:r>
         <w:t>держивают работу с Bluetooth</w:t>
       </w:r>
       <w:r>
-        <w:t>. Поэтому необходимо использовать веб-браузер Bluefy, который поддерживает Bluetooth</w:t>
+        <w:t xml:space="preserve">. Поэтому необходимо использовать веб-браузер </w:t>
+      </w:r>
+      <w:proofErr w:type="spellStart"/>
+      <w:r>
+        <w:t>Bluefy</w:t>
+      </w:r>
+      <w:proofErr w:type="spellEnd"/>
+      <w:r>
+        <w:t>, который поддерживает Bluetooth</w:t>
       </w:r>
       <w:r>
         <w:t xml:space="preserve"> </w:t>
@@ -5020,7 +5171,15 @@
         <w:t xml:space="preserve">. </w:t>
       </w:r>
       <w:r>
-        <w:t>Этот браузер можно найти и скачать в AppStore.</w:t>
+        <w:t xml:space="preserve">Этот браузер можно найти и скачать в </w:t>
+      </w:r>
+      <w:proofErr w:type="spellStart"/>
+      <w:r>
+        <w:t>AppStore</w:t>
+      </w:r>
+      <w:proofErr w:type="spellEnd"/>
+      <w:r>
+        <w:t>.</w:t>
       </w:r>
     </w:p>
     <w:p>
@@ -5049,7 +5208,7 @@
             <v:path o:extrusionok="f" gradientshapeok="t" o:connecttype="rect"/>
             <o:lock v:ext="edit" aspectratio="t"/>
           </v:shapetype>
-          <v:shape id="_x0000_i1025" type="#_x0000_t75" style="width:160.9pt;height:283pt">
+          <v:shape id="_x0000_i1025" type="#_x0000_t75" style="width:160.85pt;height:283.3pt">
             <v:imagedata r:id="rId17" o:title="photo_2024-07-07_18-31-48"/>
           </v:shape>
         </w:pict>
@@ -5087,12 +5246,14 @@
       <w:r>
         <w:t xml:space="preserve"> Страница </w:t>
       </w:r>
+      <w:proofErr w:type="spellStart"/>
       <w:r>
         <w:rPr>
           <w:lang w:val="en-US"/>
         </w:rPr>
         <w:t>Bluefy</w:t>
       </w:r>
+      <w:proofErr w:type="spellEnd"/>
       <w:r>
         <w:t xml:space="preserve"> </w:t>
       </w:r>
@@ -5129,7 +5290,7 @@
       </w:pPr>
       <w:r>
         <w:pict w14:anchorId="2D9A6E5A">
-          <v:shape id="_x0000_i1026" type="#_x0000_t75" style="width:161.55pt;height:197.85pt">
+          <v:shape id="_x0000_i1026" type="#_x0000_t75" style="width:161.75pt;height:197.75pt">
             <v:imagedata r:id="rId18" o:title="photo_2024-07-07_18-31-46" cropbottom="20527f"/>
           </v:shape>
         </w:pict>
@@ -5167,12 +5328,14 @@
       <w:r>
         <w:t xml:space="preserve"> Настройки </w:t>
       </w:r>
+      <w:proofErr w:type="spellStart"/>
       <w:r>
         <w:rPr>
           <w:lang w:val="en-US"/>
         </w:rPr>
         <w:t>Bluefy</w:t>
       </w:r>
+      <w:proofErr w:type="spellEnd"/>
     </w:p>
     <w:sectPr>
       <w:footerReference w:type="default" r:id="rId19"/>

</xml_diff>

<commit_message>
Yet another note about security
</commit_message>
<xml_diff>
--- a/doc/SmartScan-adm.docx
+++ b/doc/SmartScan-adm.docx
@@ -4320,11 +4320,6 @@
       <w:bookmarkEnd w:id="18"/>
     </w:p>
     <w:p>
-      <w:pPr>
-        <w:rPr>
-          <w:lang w:val="en-US"/>
-        </w:rPr>
-      </w:pPr>
       <w:r>
         <w:t>Команда выводит список сетевых интерфейсов вместе с их конфигурацией.</w:t>
       </w:r>
@@ -4389,13 +4384,7 @@
         <w:t>)</w:t>
       </w:r>
       <w:r>
-        <w:t xml:space="preserve"> б</w:t>
-      </w:r>
-      <w:r>
-        <w:t>удучи запущена без параметра</w:t>
-      </w:r>
-      <w:r>
-        <w:t>, либо устанавливает новое имя, переданное в качестве параметра.</w:t>
+        <w:t xml:space="preserve"> будучи запущена без параметра, либо устанавливает новое имя, переданное в качестве параметра.</w:t>
       </w:r>
     </w:p>
     <w:p>
@@ -4480,6 +4469,11 @@
         <w:rPr>
           <w:lang w:val="en-US"/>
         </w:rPr>
+      </w:r>
+      <w:r>
+        <w:rPr>
+          <w:lang w:val="en-US"/>
+        </w:rPr>
         <w:fldChar w:fldCharType="separate"/>
       </w:r>
       <w:r>
@@ -4501,14 +4495,7 @@
           <w:rStyle w:val="Hyperlink"/>
           <w:lang w:val="en-US"/>
         </w:rPr>
-        <w:t>s</w:t>
-      </w:r>
-      <w:r>
-        <w:rPr>
-          <w:rStyle w:val="Hyperlink"/>
-          <w:lang w:val="en-US"/>
-        </w:rPr>
-        <w:t>martscan</w:t>
+        <w:t>smartscan</w:t>
       </w:r>
       <w:proofErr w:type="spellEnd"/>
       <w:r>
@@ -4918,6 +4905,9 @@
     <w:p>
       <w:pPr>
         <w:pStyle w:val="Heading2"/>
+        <w:rPr>
+          <w:lang w:val="en-US"/>
+        </w:rPr>
       </w:pPr>
       <w:bookmarkStart w:id="26" w:name="_Toc192240970"/>
       <w:r>
@@ -4988,6 +4978,26 @@
       </w:r>
       <w:r>
         <w:t>.</w:t>
+      </w:r>
+    </w:p>
+    <w:p>
+      <w:r>
+        <w:t>После того, как работа с приложением закончена</w:t>
+      </w:r>
+      <w:r>
+        <w:t xml:space="preserve">, обязательно извлеките адаптер из </w:t>
+      </w:r>
+      <w:r>
+        <w:rPr>
+          <w:lang w:val="en-US"/>
+        </w:rPr>
+        <w:t>USB</w:t>
+      </w:r>
+      <w:r>
+        <w:t xml:space="preserve"> </w:t>
+      </w:r>
+      <w:r>
+        <w:t>разъема, иначе им может воспользоваться кто-то еще. Всегда храните адаптер в недоступном для посторонних месте.</w:t>
       </w:r>
     </w:p>
     <w:p>

</xml_diff>